<commit_message>
Subo algunos detalles del sprint 5.
</commit_message>
<xml_diff>
--- a/Sprints/Sprint5/Sprint5.docx
+++ b/Sprints/Sprint5/Sprint5.docx
@@ -426,20 +426,22 @@
         <w:t xml:space="preserve"> adaptadas</w:t>
       </w:r>
     </w:p>
-    <w:p/>
     <w:p>
-      <w:pPr>
-        <w:rPr>
-          <w:b/>
-          <w:u w:val="single"/>
-        </w:rPr>
-      </w:pPr>
-      <w:r>
-        <w:rPr>
-          <w:b/>
-          <w:u w:val="single"/>
-        </w:rPr>
-        <w:t>Fotos adaptador balanza</w:t>
+      <w:proofErr w:type="spellStart"/>
+      <w:r>
+        <w:t>Aca</w:t>
+      </w:r>
+      <w:proofErr w:type="spellEnd"/>
+      <w:r>
+        <w:t xml:space="preserve"> tengo q poner fotos del </w:t>
+      </w:r>
+      <w:proofErr w:type="spellStart"/>
+      <w:r>
+        <w:t>celu</w:t>
+      </w:r>
+      <w:proofErr w:type="spellEnd"/>
+      <w:r>
+        <w:t xml:space="preserve"> en la pantalla de captura del QR. Y explicar un poco de q se trata</w:t>
       </w:r>
     </w:p>
     <w:p>
@@ -449,6 +451,34 @@
           <w:u w:val="single"/>
         </w:rPr>
       </w:pPr>
+      <w:r>
+        <w:rPr>
+          <w:b/>
+          <w:u w:val="single"/>
+        </w:rPr>
+        <w:br w:type="page"/>
+      </w:r>
+    </w:p>
+    <w:p>
+      <w:pPr>
+        <w:rPr>
+          <w:b/>
+          <w:u w:val="single"/>
+        </w:rPr>
+      </w:pPr>
+      <w:r>
+        <w:rPr>
+          <w:b/>
+          <w:u w:val="single"/>
+        </w:rPr>
+        <w:lastRenderedPageBreak/>
+        <w:t>Fotos adaptador balanza</w:t>
+      </w:r>
+    </w:p>
+    <w:p>
+      <w:r>
+        <w:t>Conseguir fotos de la balanza funcionando.</w:t>
+      </w:r>
     </w:p>
     <w:p>
       <w:pPr>

</xml_diff>

<commit_message>
Actualizo sprint 7, agrego tests al codigo y modificacion del readme
</commit_message>
<xml_diff>
--- a/Sprints/Sprint5/Sprint5.docx
+++ b/Sprints/Sprint5/Sprint5.docx
@@ -1,6 +1,6 @@
 
 <file path=word/document.xml><?xml version="1.0" encoding="utf-8"?>
-<w:document xmlns:ve="http://schemas.openxmlformats.org/markup-compatibility/2006" xmlns:o="urn:schemas-microsoft-com:office:office" xmlns:r="http://schemas.openxmlformats.org/officeDocument/2006/relationships" xmlns:m="http://schemas.openxmlformats.org/officeDocument/2006/math" xmlns:v="urn:schemas-microsoft-com:vml" xmlns:wp="http://schemas.openxmlformats.org/drawingml/2006/wordprocessingDrawing" xmlns:w10="urn:schemas-microsoft-com:office:word" xmlns:w="http://schemas.openxmlformats.org/wordprocessingml/2006/main" xmlns:wne="http://schemas.microsoft.com/office/word/2006/wordml">
+<w:document xmlns:wpc="http://schemas.microsoft.com/office/word/2010/wordprocessingCanvas" xmlns:mc="http://schemas.openxmlformats.org/markup-compatibility/2006" xmlns:o="urn:schemas-microsoft-com:office:office" xmlns:r="http://schemas.openxmlformats.org/officeDocument/2006/relationships" xmlns:m="http://schemas.openxmlformats.org/officeDocument/2006/math" xmlns:v="urn:schemas-microsoft-com:vml" xmlns:wp14="http://schemas.microsoft.com/office/word/2010/wordprocessingDrawing" xmlns:wp="http://schemas.openxmlformats.org/drawingml/2006/wordprocessingDrawing" xmlns:w10="urn:schemas-microsoft-com:office:word" xmlns:w="http://schemas.openxmlformats.org/wordprocessingml/2006/main" xmlns:w14="http://schemas.microsoft.com/office/word/2010/wordml" xmlns:wpg="http://schemas.microsoft.com/office/word/2010/wordprocessingGroup" xmlns:wpi="http://schemas.microsoft.com/office/word/2010/wordprocessingInk" xmlns:wne="http://schemas.microsoft.com/office/word/2006/wordml" xmlns:wps="http://schemas.microsoft.com/office/word/2010/wordprocessingShape" mc:Ignorable="w14 wp14">
   <w:body>
     <w:p>
       <w:pPr>
@@ -18,7 +18,18 @@
           <w:szCs w:val="40"/>
           <w:u w:val="single"/>
         </w:rPr>
-        <w:t>Calendario Sprint 5</w:t>
+        <w:t>Cale</w:t>
+      </w:r>
+      <w:bookmarkStart w:id="0" w:name="_GoBack"/>
+      <w:bookmarkEnd w:id="0"/>
+      <w:r>
+        <w:rPr>
+          <w:b/>
+          <w:sz w:val="40"/>
+          <w:szCs w:val="40"/>
+          <w:u w:val="single"/>
+        </w:rPr>
+        <w:t>ndario Sprint 5</w:t>
       </w:r>
     </w:p>
     <w:p/>
@@ -35,7 +46,7 @@
           <w:insideV w:val="single" w:sz="4" w:space="0" w:color="000000"/>
         </w:tblBorders>
         <w:tblLayout w:type="fixed"/>
-        <w:tblLook w:val="04A0"/>
+        <w:tblLook w:val="04A0" w:firstRow="1" w:lastRow="0" w:firstColumn="1" w:lastColumn="0" w:noHBand="0" w:noVBand="1"/>
       </w:tblPr>
       <w:tblGrid>
         <w:gridCol w:w="1594"/>
@@ -215,8 +226,6 @@
                 <w:szCs w:val="20"/>
               </w:rPr>
             </w:pPr>
-            <w:bookmarkStart w:id="0" w:name="_GoBack"/>
-            <w:bookmarkEnd w:id="0"/>
             <w:r>
               <w:rPr>
                 <w:rFonts w:eastAsia="Times New Roman"/>
@@ -535,13 +544,6 @@
     <w:p>
       <w:pPr>
         <w:rPr>
-          <w:u w:val="single"/>
-        </w:rPr>
-      </w:pPr>
-    </w:p>
-    <w:p>
-      <w:pPr>
-        <w:rPr>
           <w:lang w:val="en-US"/>
         </w:rPr>
       </w:pPr>
@@ -558,39 +560,125 @@
           <w:lang w:val="en-US"/>
         </w:rPr>
       </w:pPr>
-    </w:p>
-    <w:p>
-      <w:pPr>
-        <w:rPr>
-          <w:lang w:val="en-US"/>
-        </w:rPr>
-      </w:pPr>
-      <w:proofErr w:type="spellStart"/>
-      <w:r>
-        <w:rPr>
-          <w:lang w:val="en-US"/>
-        </w:rPr>
-        <w:t>Hitos</w:t>
-      </w:r>
-      <w:proofErr w:type="spellEnd"/>
-      <w:r>
-        <w:rPr>
-          <w:lang w:val="en-US"/>
-        </w:rPr>
-        <w:t xml:space="preserve"> Sprint5:</w:t>
-      </w:r>
-    </w:p>
-    <w:p>
-      <w:pPr>
-        <w:rPr>
-          <w:u w:val="single"/>
-          <w:lang w:val="en-US"/>
-        </w:rPr>
-      </w:pPr>
-      <w:r>
-        <w:rPr>
-          <w:u w:val="single"/>
-          <w:lang w:val="en-US"/>
+      <w:r>
+        <w:rPr>
+          <w:noProof/>
+          <w:lang w:val="es-ES" w:eastAsia="es-ES"/>
+        </w:rPr>
+        <w:drawing>
+          <wp:inline distT="0" distB="0" distL="0" distR="0">
+            <wp:extent cx="5400040" cy="1958340"/>
+            <wp:effectExtent l="0" t="0" r="0" b="0"/>
+            <wp:docPr id="7" name="Picture 7"/>
+            <wp:cNvGraphicFramePr>
+              <a:graphicFrameLocks xmlns:a="http://schemas.openxmlformats.org/drawingml/2006/main" noChangeAspect="1"/>
+            </wp:cNvGraphicFramePr>
+            <a:graphic xmlns:a="http://schemas.openxmlformats.org/drawingml/2006/main">
+              <a:graphicData uri="http://schemas.openxmlformats.org/drawingml/2006/picture">
+                <pic:pic xmlns:pic="http://schemas.openxmlformats.org/drawingml/2006/picture">
+                  <pic:nvPicPr>
+                    <pic:cNvPr id="0" name="Issues.png"/>
+                    <pic:cNvPicPr/>
+                  </pic:nvPicPr>
+                  <pic:blipFill>
+                    <a:blip r:embed="rId5">
+                      <a:extLst>
+                        <a:ext uri="{28A0092B-C50C-407E-A947-70E740481C1C}">
+                          <a14:useLocalDpi xmlns:a14="http://schemas.microsoft.com/office/drawing/2010/main" val="0"/>
+                        </a:ext>
+                      </a:extLst>
+                    </a:blip>
+                    <a:stretch>
+                      <a:fillRect/>
+                    </a:stretch>
+                  </pic:blipFill>
+                  <pic:spPr>
+                    <a:xfrm>
+                      <a:off x="0" y="0"/>
+                      <a:ext cx="5400040" cy="1958340"/>
+                    </a:xfrm>
+                    <a:prstGeom prst="rect">
+                      <a:avLst/>
+                    </a:prstGeom>
+                  </pic:spPr>
+                </pic:pic>
+              </a:graphicData>
+            </a:graphic>
+          </wp:inline>
+        </w:drawing>
+      </w:r>
+    </w:p>
+    <w:p>
+      <w:pPr>
+        <w:rPr>
+          <w:lang w:val="es-ES"/>
+        </w:rPr>
+      </w:pPr>
+      <w:r>
+        <w:rPr>
+          <w:lang w:val="es-ES"/>
+        </w:rPr>
+        <w:t>Hitos Sprint5:</w:t>
+      </w:r>
+    </w:p>
+    <w:p>
+      <w:pPr>
+        <w:rPr>
+          <w:u w:val="single"/>
+          <w:lang w:val="es-ES"/>
+        </w:rPr>
+      </w:pPr>
+      <w:r>
+        <w:rPr>
+          <w:noProof/>
+          <w:lang w:val="es-ES" w:eastAsia="es-ES"/>
+        </w:rPr>
+        <w:drawing>
+          <wp:inline distT="0" distB="0" distL="0" distR="0" wp14:anchorId="2394C7C0" wp14:editId="1DBFCE58">
+            <wp:extent cx="5400675" cy="1524000"/>
+            <wp:effectExtent l="0" t="0" r="0" b="0"/>
+            <wp:docPr id="10" name="Picture 10"/>
+            <wp:cNvGraphicFramePr>
+              <a:graphicFrameLocks xmlns:a="http://schemas.openxmlformats.org/drawingml/2006/main" noChangeAspect="1"/>
+            </wp:cNvGraphicFramePr>
+            <a:graphic xmlns:a="http://schemas.openxmlformats.org/drawingml/2006/main">
+              <a:graphicData uri="http://schemas.openxmlformats.org/drawingml/2006/picture">
+                <pic:pic xmlns:pic="http://schemas.openxmlformats.org/drawingml/2006/picture">
+                  <pic:nvPicPr>
+                    <pic:cNvPr id="0" name="milestone.png"/>
+                    <pic:cNvPicPr/>
+                  </pic:nvPicPr>
+                  <pic:blipFill>
+                    <a:blip r:embed="rId6">
+                      <a:extLst>
+                        <a:ext uri="{28A0092B-C50C-407E-A947-70E740481C1C}">
+                          <a14:useLocalDpi xmlns:a14="http://schemas.microsoft.com/office/drawing/2010/main" val="0"/>
+                        </a:ext>
+                      </a:extLst>
+                    </a:blip>
+                    <a:stretch>
+                      <a:fillRect/>
+                    </a:stretch>
+                  </pic:blipFill>
+                  <pic:spPr>
+                    <a:xfrm>
+                      <a:off x="0" y="0"/>
+                      <a:ext cx="5400040" cy="1523821"/>
+                    </a:xfrm>
+                    <a:prstGeom prst="rect">
+                      <a:avLst/>
+                    </a:prstGeom>
+                  </pic:spPr>
+                </pic:pic>
+              </a:graphicData>
+            </a:graphic>
+          </wp:inline>
+        </w:drawing>
+      </w:r>
+      <w:r>
+        <w:rPr>
+          <w:u w:val="single"/>
+          <w:lang w:val="es-ES"/>
         </w:rPr>
         <w:br w:type="page"/>
       </w:r>
@@ -600,61 +688,25 @@
         <w:rPr>
           <w:b/>
           <w:u w:val="single"/>
-          <w:lang w:val="en-US"/>
+          <w:lang w:val="es-ES"/>
         </w:rPr>
       </w:pPr>
       <w:r>
         <w:rPr>
           <w:b/>
           <w:u w:val="single"/>
-          <w:lang w:val="en-US"/>
+          <w:lang w:val="es-ES"/>
         </w:rPr>
         <w:lastRenderedPageBreak/>
-        <w:t xml:space="preserve">Nuevo </w:t>
-      </w:r>
-      <w:proofErr w:type="spellStart"/>
-      <w:r>
+        <w:t>Nuevo diseño ventanas Android</w:t>
+      </w:r>
+    </w:p>
+    <w:p>
+      <w:pPr>
         <w:rPr>
           <w:b/>
           <w:u w:val="single"/>
-          <w:lang w:val="en-US"/>
-        </w:rPr>
-        <w:t>diseño</w:t>
-      </w:r>
-      <w:proofErr w:type="spellEnd"/>
-      <w:r>
-        <w:rPr>
-          <w:b/>
-          <w:u w:val="single"/>
-          <w:lang w:val="en-US"/>
-        </w:rPr>
-        <w:t xml:space="preserve"> </w:t>
-      </w:r>
-      <w:proofErr w:type="spellStart"/>
-      <w:r>
-        <w:rPr>
-          <w:b/>
-          <w:u w:val="single"/>
-          <w:lang w:val="en-US"/>
-        </w:rPr>
-        <w:t>ventanas</w:t>
-      </w:r>
-      <w:proofErr w:type="spellEnd"/>
-      <w:r>
-        <w:rPr>
-          <w:b/>
-          <w:u w:val="single"/>
-          <w:lang w:val="en-US"/>
-        </w:rPr>
-        <w:t xml:space="preserve"> Android</w:t>
-      </w:r>
-    </w:p>
-    <w:p>
-      <w:pPr>
-        <w:rPr>
-          <w:b/>
-          <w:u w:val="single"/>
-          <w:lang w:val="en-US"/>
+          <w:lang w:val="es-ES"/>
         </w:rPr>
       </w:pPr>
     </w:p>
@@ -719,7 +771,7 @@
       <w:r>
         <w:rPr>
           <w:noProof/>
-          <w:lang w:eastAsia="es-AR"/>
+          <w:lang w:val="es-ES" w:eastAsia="es-ES"/>
         </w:rPr>
         <w:drawing>
           <wp:anchor distT="0" distB="0" distL="114300" distR="114300" simplePos="0" relativeHeight="251658240" behindDoc="0" locked="0" layoutInCell="1" allowOverlap="1">
@@ -745,7 +797,7 @@
                     <pic:cNvPicPr/>
                   </pic:nvPicPr>
                   <pic:blipFill>
-                    <a:blip r:embed="rId4" cstate="print"/>
+                    <a:blip r:embed="rId7" cstate="print"/>
                     <a:stretch>
                       <a:fillRect/>
                     </a:stretch>
@@ -831,7 +883,7 @@
       <w:r>
         <w:rPr>
           <w:noProof/>
-          <w:lang w:eastAsia="es-AR"/>
+          <w:lang w:val="es-ES" w:eastAsia="es-ES"/>
         </w:rPr>
         <w:drawing>
           <wp:inline distT="0" distB="0" distL="0" distR="0">
@@ -849,7 +901,7 @@
                     <pic:cNvPicPr/>
                   </pic:nvPicPr>
                   <pic:blipFill>
-                    <a:blip r:embed="rId5" cstate="print"/>
+                    <a:blip r:embed="rId8" cstate="print"/>
                     <a:stretch>
                       <a:fillRect/>
                     </a:stretch>
@@ -872,7 +924,7 @@
       <w:r>
         <w:rPr>
           <w:noProof/>
-          <w:lang w:eastAsia="es-AR"/>
+          <w:lang w:val="es-ES" w:eastAsia="es-ES"/>
         </w:rPr>
         <w:drawing>
           <wp:inline distT="0" distB="0" distL="0" distR="0">
@@ -890,7 +942,7 @@
                     <pic:cNvPicPr/>
                   </pic:nvPicPr>
                   <pic:blipFill>
-                    <a:blip r:embed="rId6" cstate="print"/>
+                    <a:blip r:embed="rId9" cstate="print"/>
                     <a:stretch>
                       <a:fillRect/>
                     </a:stretch>
@@ -913,7 +965,7 @@
       <w:r>
         <w:rPr>
           <w:noProof/>
-          <w:lang w:eastAsia="es-AR"/>
+          <w:lang w:val="es-ES" w:eastAsia="es-ES"/>
         </w:rPr>
         <w:drawing>
           <wp:inline distT="0" distB="0" distL="0" distR="0">
@@ -931,7 +983,7 @@
                     <pic:cNvPicPr/>
                   </pic:nvPicPr>
                   <pic:blipFill>
-                    <a:blip r:embed="rId7" cstate="print"/>
+                    <a:blip r:embed="rId10" cstate="print"/>
                     <a:stretch>
                       <a:fillRect/>
                     </a:stretch>
@@ -954,7 +1006,7 @@
       <w:r>
         <w:rPr>
           <w:noProof/>
-          <w:lang w:eastAsia="es-AR"/>
+          <w:lang w:val="es-ES" w:eastAsia="es-ES"/>
         </w:rPr>
         <w:drawing>
           <wp:inline distT="0" distB="0" distL="0" distR="0">
@@ -972,7 +1024,7 @@
                     <pic:cNvPicPr/>
                   </pic:nvPicPr>
                   <pic:blipFill>
-                    <a:blip r:embed="rId8" cstate="print"/>
+                    <a:blip r:embed="rId11" cstate="print"/>
                     <a:stretch>
                       <a:fillRect/>
                     </a:stretch>
@@ -995,7 +1047,7 @@
       <w:r>
         <w:rPr>
           <w:noProof/>
-          <w:lang w:eastAsia="es-AR"/>
+          <w:lang w:val="es-ES" w:eastAsia="es-ES"/>
         </w:rPr>
         <w:drawing>
           <wp:inline distT="0" distB="0" distL="0" distR="0">
@@ -1013,7 +1065,7 @@
                     <pic:cNvPicPr/>
                   </pic:nvPicPr>
                   <pic:blipFill>
-                    <a:blip r:embed="rId9" cstate="print"/>
+                    <a:blip r:embed="rId12" cstate="print"/>
                     <a:stretch>
                       <a:fillRect/>
                     </a:stretch>
@@ -1104,7 +1156,7 @@
       <w:r>
         <w:rPr>
           <w:noProof/>
-          <w:lang w:eastAsia="es-AR"/>
+          <w:lang w:val="es-ES" w:eastAsia="es-ES"/>
         </w:rPr>
         <w:drawing>
           <wp:anchor distT="0" distB="0" distL="114300" distR="114300" simplePos="0" relativeHeight="251659264" behindDoc="0" locked="0" layoutInCell="1" allowOverlap="1">
@@ -1130,7 +1182,7 @@
                     <pic:cNvPicPr/>
                   </pic:nvPicPr>
                   <pic:blipFill>
-                    <a:blip r:embed="rId10" cstate="print"/>
+                    <a:blip r:embed="rId13" cstate="print"/>
                     <a:stretch>
                       <a:fillRect/>
                     </a:stretch>
@@ -1232,7 +1284,7 @@
           <w:b/>
           <w:noProof/>
           <w:u w:val="single"/>
-          <w:lang w:eastAsia="es-AR"/>
+          <w:lang w:val="es-ES" w:eastAsia="es-ES"/>
         </w:rPr>
         <w:drawing>
           <wp:anchor distT="0" distB="0" distL="114300" distR="114300" simplePos="0" relativeHeight="251660288" behindDoc="0" locked="0" layoutInCell="1" allowOverlap="1">
@@ -1258,7 +1310,7 @@
                     <pic:cNvPicPr/>
                   </pic:nvPicPr>
                   <pic:blipFill>
-                    <a:blip r:embed="rId11" cstate="print"/>
+                    <a:blip r:embed="rId14" cstate="print"/>
                     <a:stretch>
                       <a:fillRect/>
                     </a:stretch>
@@ -1448,7 +1500,7 @@
 </file>
 
 <file path=word/styles.xml><?xml version="1.0" encoding="utf-8"?>
-<w:styles xmlns:r="http://schemas.openxmlformats.org/officeDocument/2006/relationships" xmlns:w="http://schemas.openxmlformats.org/wordprocessingml/2006/main">
+<w:styles xmlns:mc="http://schemas.openxmlformats.org/markup-compatibility/2006" xmlns:r="http://schemas.openxmlformats.org/officeDocument/2006/relationships" xmlns:w="http://schemas.openxmlformats.org/wordprocessingml/2006/main" xmlns:w14="http://schemas.microsoft.com/office/word/2010/wordml" mc:Ignorable="w14">
   <w:docDefaults>
     <w:rPrDefault>
       <w:rPr>
@@ -1612,18 +1664,17 @@
       <w:lang w:val="es-AR"/>
     </w:rPr>
   </w:style>
-  <w:style w:type="character" w:default="1" w:styleId="Fuentedeprrafopredeter">
+  <w:style w:type="character" w:default="1" w:styleId="DefaultParagraphFont">
     <w:name w:val="Default Paragraph Font"/>
     <w:uiPriority w:val="1"/>
     <w:semiHidden/>
     <w:unhideWhenUsed/>
   </w:style>
-  <w:style w:type="table" w:default="1" w:styleId="Tablanormal">
+  <w:style w:type="table" w:default="1" w:styleId="TableNormal">
     <w:name w:val="Normal Table"/>
     <w:uiPriority w:val="99"/>
     <w:semiHidden/>
     <w:unhideWhenUsed/>
-    <w:qFormat/>
     <w:tblPr>
       <w:tblInd w:w="0" w:type="dxa"/>
       <w:tblCellMar>
@@ -1634,16 +1685,16 @@
       </w:tblCellMar>
     </w:tblPr>
   </w:style>
-  <w:style w:type="numbering" w:default="1" w:styleId="Sinlista">
+  <w:style w:type="numbering" w:default="1" w:styleId="NoList">
     <w:name w:val="No List"/>
     <w:uiPriority w:val="99"/>
     <w:semiHidden/>
     <w:unhideWhenUsed/>
   </w:style>
-  <w:style w:type="paragraph" w:styleId="Textodeglobo">
+  <w:style w:type="paragraph" w:styleId="BalloonText">
     <w:name w:val="Balloon Text"/>
     <w:basedOn w:val="Normal"/>
-    <w:link w:val="TextodegloboCar"/>
+    <w:link w:val="BalloonTextChar"/>
     <w:uiPriority w:val="99"/>
     <w:semiHidden/>
     <w:unhideWhenUsed/>
@@ -1657,10 +1708,10 @@
       <w:szCs w:val="16"/>
     </w:rPr>
   </w:style>
-  <w:style w:type="character" w:customStyle="1" w:styleId="TextodegloboCar">
-    <w:name w:val="Texto de globo Car"/>
-    <w:basedOn w:val="Fuentedeprrafopredeter"/>
-    <w:link w:val="Textodeglobo"/>
+  <w:style w:type="character" w:customStyle="1" w:styleId="BalloonTextChar">
+    <w:name w:val="Balloon Text Char"/>
+    <w:basedOn w:val="DefaultParagraphFont"/>
+    <w:link w:val="BalloonText"/>
     <w:uiPriority w:val="99"/>
     <w:semiHidden/>
     <w:rsid w:val="00107FDA"/>
@@ -1671,7 +1722,7 @@
       <w:lang w:val="es-AR"/>
     </w:rPr>
   </w:style>
-  <w:style w:type="paragraph" w:styleId="Epgrafe">
+  <w:style w:type="paragraph" w:styleId="Caption">
     <w:name w:val="caption"/>
     <w:basedOn w:val="Normal"/>
     <w:next w:val="Normal"/>

</xml_diff>